<commit_message>
7 artículos con banner
</commit_message>
<xml_diff>
--- a/Traducciones/Banners.docx
+++ b/Traducciones/Banners.docx
@@ -40,13 +40,15 @@
           <w:rFonts w:ascii="Open Sans" w:hAnsi="Open Sans"/>
           <w:bCs/>
           <w:color w:val="231F20"/>
-        </w:rPr>
-      </w:pPr>
-      <w:r>
-        <w:rPr>
-          <w:rFonts w:ascii="Open Sans" w:hAnsi="Open Sans"/>
-          <w:bCs/>
-          <w:color w:val="231F20"/>
+          <w:highlight w:val="green"/>
+        </w:rPr>
+      </w:pPr>
+      <w:r>
+        <w:rPr>
+          <w:rFonts w:ascii="Open Sans" w:hAnsi="Open Sans"/>
+          <w:bCs/>
+          <w:color w:val="231F20"/>
+          <w:highlight w:val="green"/>
         </w:rPr>
         <w:t>El </w:t>
       </w:r>
@@ -58,6 +60,7 @@
           <w:i/>
           <w:iCs/>
           <w:color w:val="231F20"/>
+          <w:highlight w:val="green"/>
         </w:rPr>
         <w:t>datawarehousing</w:t>
       </w:r>
@@ -67,6 +70,7 @@
           <w:rFonts w:ascii="Open Sans" w:hAnsi="Open Sans"/>
           <w:bCs/>
           <w:color w:val="231F20"/>
+          <w:highlight w:val="green"/>
         </w:rPr>
         <w:t xml:space="preserve"> nunca ha sido tan valioso e interesante como es ahora. Tomar decisiones basadas en los datos es tan fundamental y obvio que la generación actual de usuarios de negocio y diseñadores/implementadores de data </w:t>
       </w:r>
@@ -76,6 +80,7 @@
           <w:rFonts w:ascii="Open Sans" w:hAnsi="Open Sans"/>
           <w:bCs/>
           <w:color w:val="231F20"/>
+          <w:highlight w:val="green"/>
         </w:rPr>
         <w:t>warehouses</w:t>
       </w:r>
@@ -85,6 +90,7 @@
           <w:rFonts w:ascii="Open Sans" w:hAnsi="Open Sans"/>
           <w:bCs/>
           <w:color w:val="231F20"/>
+          <w:highlight w:val="green"/>
         </w:rPr>
         <w:t xml:space="preserve"> no podrían imaginar un mundo sin acceso a los datos. </w:t>
       </w:r>
@@ -100,13 +106,15 @@
           <w:rFonts w:ascii="Open Sans" w:hAnsi="Open Sans"/>
           <w:bCs/>
           <w:color w:val="231F20"/>
-        </w:rPr>
-      </w:pPr>
-      <w:r>
-        <w:rPr>
-          <w:rFonts w:ascii="Open Sans" w:hAnsi="Open Sans"/>
-          <w:bCs/>
-          <w:color w:val="231F20"/>
+          <w:highlight w:val="green"/>
+        </w:rPr>
+      </w:pPr>
+      <w:r>
+        <w:rPr>
+          <w:rFonts w:ascii="Open Sans" w:hAnsi="Open Sans"/>
+          <w:bCs/>
+          <w:color w:val="231F20"/>
+          <w:highlight w:val="green"/>
         </w:rPr>
         <w:t xml:space="preserve">Las bases de datos relacionales son y serán los fundamentos del data </w:t>
       </w:r>
@@ -116,6 +124,7 @@
           <w:rFonts w:ascii="Open Sans" w:hAnsi="Open Sans"/>
           <w:bCs/>
           <w:color w:val="231F20"/>
+          <w:highlight w:val="green"/>
         </w:rPr>
         <w:t>warehousing</w:t>
       </w:r>
@@ -125,6 +134,7 @@
           <w:rFonts w:ascii="Open Sans" w:hAnsi="Open Sans"/>
           <w:bCs/>
           <w:color w:val="231F20"/>
+          <w:highlight w:val="green"/>
         </w:rPr>
         <w:t>.</w:t>
       </w:r>
@@ -140,6 +150,7 @@
           <w:rFonts w:ascii="Open Sans" w:hAnsi="Open Sans"/>
           <w:bCs/>
           <w:color w:val="231F20"/>
+          <w:highlight w:val="green"/>
           <w:lang w:val="en-US"/>
         </w:rPr>
       </w:pPr>
@@ -148,6 +159,7 @@
           <w:rFonts w:ascii="Open Sans" w:hAnsi="Open Sans"/>
           <w:bCs/>
           <w:color w:val="231F20"/>
+          <w:highlight w:val="green"/>
           <w:lang w:val="en-US"/>
         </w:rPr>
         <w:t>I have remarked many times that a successful data warehouse professional must be interested in three things: the business, the technology, and the business users.</w:t>
@@ -178,13 +190,15 @@
           <w:rFonts w:ascii="Open Sans" w:hAnsi="Open Sans"/>
           <w:bCs/>
           <w:color w:val="231F20"/>
-        </w:rPr>
-      </w:pPr>
-      <w:r>
-        <w:rPr>
-          <w:rFonts w:ascii="Open Sans" w:hAnsi="Open Sans"/>
-          <w:bCs/>
-          <w:color w:val="231F20"/>
+          <w:highlight w:val="green"/>
+        </w:rPr>
+      </w:pPr>
+      <w:r>
+        <w:rPr>
+          <w:rFonts w:ascii="Open Sans" w:hAnsi="Open Sans"/>
+          <w:bCs/>
+          <w:color w:val="231F20"/>
+          <w:highlight w:val="green"/>
         </w:rPr>
         <w:t xml:space="preserve">El atractivo del </w:t>
       </w:r>
@@ -194,6 +208,7 @@
           <w:b/>
           <w:bCs/>
           <w:color w:val="231F20"/>
+          <w:highlight w:val="green"/>
         </w:rPr>
         <w:t>modelo dimensional</w:t>
       </w:r>
@@ -202,6 +217,7 @@
           <w:rFonts w:ascii="Open Sans" w:hAnsi="Open Sans"/>
           <w:bCs/>
           <w:color w:val="231F20"/>
+          <w:highlight w:val="green"/>
         </w:rPr>
         <w:t xml:space="preserve"> reside en </w:t>
       </w:r>
@@ -210,6 +226,7 @@
           <w:rFonts w:ascii="Open Sans" w:hAnsi="Open Sans"/>
           <w:bCs/>
           <w:color w:val="231F20"/>
+          <w:highlight w:val="green"/>
         </w:rPr>
         <w:t xml:space="preserve">su </w:t>
       </w:r>
@@ -218,6 +235,7 @@
           <w:rFonts w:ascii="Open Sans" w:hAnsi="Open Sans"/>
           <w:bCs/>
           <w:color w:val="231F20"/>
+          <w:highlight w:val="green"/>
         </w:rPr>
         <w:t xml:space="preserve">evidente simplicidad y en la forma natural </w:t>
       </w:r>
@@ -226,6 +244,7 @@
           <w:rFonts w:ascii="Open Sans" w:hAnsi="Open Sans"/>
           <w:bCs/>
           <w:color w:val="231F20"/>
+          <w:highlight w:val="green"/>
         </w:rPr>
         <w:t xml:space="preserve">en </w:t>
       </w:r>
@@ -234,6 +253,7 @@
           <w:rFonts w:ascii="Open Sans" w:hAnsi="Open Sans"/>
           <w:bCs/>
           <w:color w:val="231F20"/>
+          <w:highlight w:val="green"/>
         </w:rPr>
         <w:t>que la gente de negocio y la gente técnica pued</w:t>
       </w:r>
@@ -242,6 +262,7 @@
           <w:rFonts w:ascii="Open Sans" w:hAnsi="Open Sans"/>
           <w:bCs/>
           <w:color w:val="231F20"/>
+          <w:highlight w:val="green"/>
         </w:rPr>
         <w:t>e</w:t>
       </w:r>
@@ -250,6 +271,7 @@
           <w:rFonts w:ascii="Open Sans" w:hAnsi="Open Sans"/>
           <w:bCs/>
           <w:color w:val="231F20"/>
+          <w:highlight w:val="green"/>
         </w:rPr>
         <w:t xml:space="preserve">n entender </w:t>
       </w:r>
@@ -258,6 +280,7 @@
           <w:rFonts w:ascii="Open Sans" w:hAnsi="Open Sans"/>
           <w:bCs/>
           <w:color w:val="231F20"/>
+          <w:highlight w:val="green"/>
         </w:rPr>
         <w:t>su significado</w:t>
       </w:r>
@@ -266,6 +289,7 @@
           <w:rFonts w:ascii="Open Sans" w:hAnsi="Open Sans"/>
           <w:bCs/>
           <w:color w:val="231F20"/>
+          <w:highlight w:val="green"/>
         </w:rPr>
         <w:t>.</w:t>
       </w:r>
@@ -296,6 +320,7 @@
           <w:rFonts w:ascii="Open Sans" w:hAnsi="Open Sans"/>
           <w:bCs/>
           <w:color w:val="231F20"/>
+          <w:highlight w:val="green"/>
           <w:lang w:val="en-US"/>
         </w:rPr>
       </w:pPr>
@@ -304,6 +329,7 @@
           <w:rFonts w:ascii="Open Sans" w:hAnsi="Open Sans"/>
           <w:bCs/>
           <w:color w:val="231F20"/>
+          <w:highlight w:val="green"/>
           <w:lang w:val="en-US"/>
         </w:rPr>
         <w:t>There are two powerful ideas at the foundation of most successful data warehouses. First, separate your systems. Second, build stars and cubes.</w:t>
@@ -328,29 +354,24 @@
           <w:rFonts w:ascii="Open Sans" w:hAnsi="Open Sans"/>
           <w:bCs/>
           <w:color w:val="231F20"/>
-        </w:rPr>
-      </w:pPr>
-      <w:r>
-        <w:rPr>
-          <w:rFonts w:ascii="Open Sans" w:hAnsi="Open Sans"/>
-          <w:bCs/>
-          <w:color w:val="231F20"/>
-        </w:rPr>
-        <w:t xml:space="preserve">Análisis predictivo es el nombre que recibe una amplia gama de técnicas usadas para hacer predicciones sobre comportamientos futuros. </w:t>
-      </w:r>
-      <w:r>
-        <w:rPr>
-          <w:rFonts w:ascii="Open Sans" w:hAnsi="Open Sans"/>
-          <w:bCs/>
-          <w:color w:val="231F20"/>
-        </w:rPr>
-        <w:t xml:space="preserve">Calificación de crédito, análisis de riesgo, y </w:t>
-      </w:r>
-      <w:r>
-        <w:rPr>
-          <w:rFonts w:ascii="Open Sans" w:hAnsi="Open Sans"/>
-          <w:bCs/>
-          <w:color w:val="231F20"/>
+          <w:highlight w:val="green"/>
+        </w:rPr>
+      </w:pPr>
+      <w:r>
+        <w:rPr>
+          <w:rFonts w:ascii="Open Sans" w:hAnsi="Open Sans"/>
+          <w:bCs/>
+          <w:color w:val="231F20"/>
+          <w:highlight w:val="green"/>
+        </w:rPr>
+        <w:t xml:space="preserve">Análisis predictivo es el nombre que recibe una amplia gama de técnicas usadas para hacer predicciones sobre comportamientos futuros. Calificación de crédito, análisis de riesgo, y </w:t>
+      </w:r>
+      <w:r>
+        <w:rPr>
+          <w:rFonts w:ascii="Open Sans" w:hAnsi="Open Sans"/>
+          <w:bCs/>
+          <w:color w:val="231F20"/>
+          <w:highlight w:val="green"/>
         </w:rPr>
         <w:t xml:space="preserve">creación de promociones </w:t>
       </w:r>
@@ -359,6 +380,7 @@
           <w:rFonts w:ascii="Open Sans" w:hAnsi="Open Sans"/>
           <w:bCs/>
           <w:color w:val="231F20"/>
+          <w:highlight w:val="green"/>
         </w:rPr>
         <w:t xml:space="preserve">están entre las muchas aplicaciones que han </w:t>
       </w:r>
@@ -367,6 +389,7 @@
           <w:rFonts w:ascii="Open Sans" w:hAnsi="Open Sans"/>
           <w:bCs/>
           <w:color w:val="231F20"/>
+          <w:highlight w:val="green"/>
         </w:rPr>
         <w:t>demostrado</w:t>
       </w:r>
@@ -375,6 +398,7 @@
           <w:rFonts w:ascii="Open Sans" w:hAnsi="Open Sans"/>
           <w:bCs/>
           <w:color w:val="231F20"/>
+          <w:highlight w:val="green"/>
         </w:rPr>
         <w:t xml:space="preserve"> ser útiles para generar ingresos y beneficios.</w:t>
       </w:r>
@@ -496,15 +520,19 @@
           <w:rFonts w:ascii="Open Sans" w:hAnsi="Open Sans"/>
           <w:bCs/>
           <w:color w:val="231F20"/>
+          <w:highlight w:val="green"/>
           <w:lang w:val="en-US"/>
         </w:rPr>
       </w:pPr>
+      <w:bookmarkStart w:id="0" w:name="_GoBack"/>
+      <w:bookmarkEnd w:id="0"/>
       <w:r>
         <w:rPr>
           <w:rFonts w:ascii="Open Sans" w:hAnsi="Open Sans"/>
           <w:b/>
           <w:bCs/>
           <w:color w:val="231F20"/>
+          <w:highlight w:val="green"/>
           <w:lang w:val="en-US"/>
         </w:rPr>
         <w:t>Kimball Lifecycle in a Nutshell.</w:t>
@@ -514,6 +542,7 @@
           <w:rFonts w:ascii="Open Sans" w:hAnsi="Open Sans"/>
           <w:bCs/>
           <w:color w:val="231F20"/>
+          <w:highlight w:val="green"/>
           <w:lang w:val="en-US"/>
         </w:rPr>
         <w:t xml:space="preserve"> Iteratively develop the solution in manageable lifecycle increments rather than attempting a Big Bang deliverable</w:t>
@@ -1447,8 +1476,6 @@
       <w:r>
         <w:t>La gran ventaja de la orden MERGE es que es capaz de llevar a cabo múltiples acciones en una sola transferencia de datos, sin requerir múltiples transferencias con inserciones y actualizaciones separadas. Un optimizador bien preparado podría llevar a cabo esto con extrema eficiencia.</w:t>
       </w:r>
-      <w:bookmarkStart w:id="0" w:name="_GoBack"/>
-      <w:bookmarkEnd w:id="0"/>
     </w:p>
     <w:sectPr>
       <w:pgSz w:w="11906" w:h="16838"/>

</xml_diff>